<commit_message>
:sparkles: Add Data Managing Code
</commit_message>
<xml_diff>
--- a/2주간 팀 프로젝트 진행계획서.docx
+++ b/2주간 팀 프로젝트 진행계획서.docx
@@ -63,35 +63,17 @@
         <w:rPr>
           <w:rFonts w:hint="eastAsia"/>
         </w:rPr>
-        <w:t xml:space="preserve">가벼운 환전투자를 목표로 하고 있는 사람들에게 한 눈에 보기 쉬운 투자 데이터를 </w:t>
-      </w:r>
-      <w:proofErr w:type="spellStart"/>
-      <w:r>
+        <w:t>가벼운 환전투자를 목표로 하고 있는 사람들에게 한 눈에 보기 쉬운 투자 데이터를 제공함으로서 투자에 조금이나마 도움을 주고자 함</w:t>
+      </w:r>
+    </w:p>
+    <w:p>
+      <w:pPr>
+        <w:ind w:firstLineChars="50" w:firstLine="110"/>
+      </w:pPr>
+    </w:p>
+    <w:p>
+      <w:pPr>
         <w:rPr>
-          <w:rFonts w:hint="eastAsia"/>
-        </w:rPr>
-        <w:t>제공함으로서</w:t>
-      </w:r>
-      <w:proofErr w:type="spellEnd"/>
-      <w:r>
-        <w:rPr>
-          <w:rFonts w:hint="eastAsia"/>
-        </w:rPr>
-        <w:t xml:space="preserve"> 투자에 조금이나마 도움을 주고자 함</w:t>
-      </w:r>
-    </w:p>
-    <w:p>
-      <w:pPr>
-        <w:ind w:firstLineChars="50" w:firstLine="110"/>
-        <w:rPr>
-          <w:rFonts w:hint="eastAsia"/>
-        </w:rPr>
-      </w:pPr>
-    </w:p>
-    <w:p>
-      <w:pPr>
-        <w:rPr>
-          <w:rFonts w:hint="eastAsia"/>
           <w:b/>
           <w:bCs/>
         </w:rPr>
@@ -295,15 +277,7 @@
         </w:numPr>
       </w:pPr>
       <w:r>
-        <w:t xml:space="preserve">UI/UX 설계 및 </w:t>
-      </w:r>
-      <w:proofErr w:type="spellStart"/>
-      <w:r>
-        <w:t>프론트엔드</w:t>
-      </w:r>
-      <w:proofErr w:type="spellEnd"/>
-      <w:r>
-        <w:t xml:space="preserve"> 개발</w:t>
+        <w:t>UI/UX 설계 및 프론트엔드 개발</w:t>
       </w:r>
     </w:p>
     <w:p>
@@ -320,11 +294,6 @@
       </w:r>
     </w:p>
     <w:p>
-      <w:pPr>
-        <w:rPr>
-          <w:rFonts w:hint="eastAsia"/>
-        </w:rPr>
-      </w:pPr>
       <w:r>
         <w:rPr>
           <w:rFonts w:hint="eastAsia"/>
@@ -351,19 +320,8 @@
         <w:t>참고 이유: 실시간 환율 정보와 변동 그래프 제공</w:t>
       </w:r>
     </w:p>
-    <w:p>
-      <w:pPr>
-        <w:rPr>
-          <w:rFonts w:hint="eastAsia"/>
-        </w:rPr>
-      </w:pPr>
-    </w:p>
-    <w:p>
-      <w:pPr>
-        <w:rPr>
-          <w:rFonts w:hint="eastAsia"/>
-        </w:rPr>
-      </w:pPr>
+    <w:p/>
+    <w:p>
       <w:r>
         <w:rPr>
           <w:rFonts w:hint="eastAsia"/>
@@ -394,9 +352,6 @@
     <w:p>
       <w:pPr>
         <w:ind w:firstLine="800"/>
-        <w:rPr>
-          <w:rFonts w:hint="eastAsia"/>
-        </w:rPr>
       </w:pPr>
     </w:p>
     <w:p>
@@ -454,34 +409,31 @@
     <w:p>
       <w:pPr>
         <w:ind w:leftChars="100" w:left="220" w:firstLine="800"/>
-      </w:pPr>
-      <w:r>
-        <w:t>실시간 환율 데이터 가져오기</w:t>
-      </w:r>
-    </w:p>
-    <w:p>
-      <w:pPr>
-        <w:ind w:leftChars="100" w:left="220" w:firstLine="800"/>
-      </w:pPr>
-      <w:r>
-        <w:t>기준 통화 대비 투자 예상 수익률 계산</w:t>
-      </w:r>
-    </w:p>
-    <w:p>
-      <w:pPr>
-        <w:ind w:leftChars="100" w:left="220" w:firstLine="800"/>
-      </w:pPr>
-      <w:r>
-        <w:t>환율 상세 정보와 히스토리 데이터 연동</w:t>
-      </w:r>
-    </w:p>
-    <w:p>
-      <w:pPr>
         <w:rPr>
           <w:rFonts w:hint="eastAsia"/>
         </w:rPr>
       </w:pPr>
-    </w:p>
+      <w:r>
+        <w:t>실시간 환율 데이터 가져오기</w:t>
+      </w:r>
+    </w:p>
+    <w:p>
+      <w:pPr>
+        <w:ind w:leftChars="100" w:left="220" w:firstLine="800"/>
+      </w:pPr>
+      <w:r>
+        <w:t>기준 통화 대비 투자 예상 수익률 계산</w:t>
+      </w:r>
+    </w:p>
+    <w:p>
+      <w:pPr>
+        <w:ind w:leftChars="100" w:left="220" w:firstLine="800"/>
+      </w:pPr>
+      <w:r>
+        <w:t>환율 상세 정보와 히스토리 데이터 연동</w:t>
+      </w:r>
+    </w:p>
+    <w:p/>
     <w:p>
       <w:r>
         <w:t>6. 개인별 일정 계획 및 상세 내용</w:t>
@@ -489,6 +441,9 @@
     </w:p>
     <w:p>
       <w:r>
+        <w:rPr>
+          <w:noProof/>
+        </w:rPr>
         <w:lastRenderedPageBreak/>
         <w:drawing>
           <wp:inline distT="0" distB="0" distL="0" distR="0" wp14:anchorId="427B2409" wp14:editId="14D7FE31">
@@ -527,37 +482,116 @@
         </w:drawing>
       </w:r>
     </w:p>
-    <w:p>
-      <w:pPr>
-        <w:rPr>
-          <w:rFonts w:hint="eastAsia"/>
-        </w:rPr>
-      </w:pPr>
-    </w:p>
-    <w:p>
-      <w:r>
-        <w:t xml:space="preserve">7. </w:t>
-      </w:r>
-      <w:proofErr w:type="spellStart"/>
-      <w:r>
-        <w:t>일자별</w:t>
-      </w:r>
-      <w:proofErr w:type="spellEnd"/>
-      <w:r>
-        <w:t xml:space="preserve"> 진행 여부 기록</w:t>
-      </w:r>
-    </w:p>
-    <w:p>
-      <w:pPr>
-        <w:rPr>
-          <w:rFonts w:hint="eastAsia"/>
-        </w:rPr>
-      </w:pPr>
+    <w:p/>
+    <w:p>
+      <w:r>
+        <w:t>7. 일자별 진행 여부 기록</w:t>
+      </w:r>
+    </w:p>
+    <w:p>
       <w:r>
         <w:rPr>
           <w:rFonts w:hint="eastAsia"/>
         </w:rPr>
         <w:t xml:space="preserve">- </w:t>
+      </w:r>
+      <w:r>
+        <w:rPr>
+          <w:rFonts w:hint="eastAsia"/>
+        </w:rPr>
+        <w:t>1일차</w:t>
+      </w:r>
+      <w:r>
+        <w:rPr>
+          <w:rFonts w:hint="eastAsia"/>
+        </w:rPr>
+        <w:t xml:space="preserve"> : 조성준(</w:t>
+      </w:r>
+      <w:r>
+        <w:t xml:space="preserve">O), </w:t>
+      </w:r>
+      <w:r>
+        <w:rPr>
+          <w:rFonts w:hint="eastAsia"/>
+        </w:rPr>
+        <w:t>김기영</w:t>
+      </w:r>
+      <w:r>
+        <w:t>(O)</w:t>
+      </w:r>
+    </w:p>
+    <w:p>
+      <w:pPr>
+        <w:rPr>
+          <w:rFonts w:hint="eastAsia"/>
+        </w:rPr>
+      </w:pPr>
+      <w:r>
+        <w:rPr>
+          <w:rFonts w:hint="eastAsia"/>
+        </w:rPr>
+        <w:t xml:space="preserve">- </w:t>
+      </w:r>
+      <w:r>
+        <w:rPr>
+          <w:rFonts w:hint="eastAsia"/>
+        </w:rPr>
+        <w:t>2</w:t>
+      </w:r>
+      <w:r>
+        <w:rPr>
+          <w:rFonts w:hint="eastAsia"/>
+        </w:rPr>
+        <w:t>일차 : 조성준(</w:t>
+      </w:r>
+      <w:r>
+        <w:t xml:space="preserve">O), </w:t>
+      </w:r>
+      <w:r>
+        <w:rPr>
+          <w:rFonts w:hint="eastAsia"/>
+        </w:rPr>
+        <w:t>김기영</w:t>
+      </w:r>
+      <w:r>
+        <w:t>(O)</w:t>
+      </w:r>
+    </w:p>
+    <w:p>
+      <w:pPr>
+        <w:rPr>
+          <w:rFonts w:hint="eastAsia"/>
+        </w:rPr>
+      </w:pPr>
+      <w:r>
+        <w:rPr>
+          <w:rFonts w:hint="eastAsia"/>
+        </w:rPr>
+        <w:t xml:space="preserve">- </w:t>
+      </w:r>
+      <w:r>
+        <w:rPr>
+          <w:rFonts w:hint="eastAsia"/>
+        </w:rPr>
+        <w:t>3</w:t>
+      </w:r>
+      <w:r>
+        <w:rPr>
+          <w:rFonts w:hint="eastAsia"/>
+        </w:rPr>
+        <w:t>일차 : 조성준(</w:t>
+      </w:r>
+      <w:r>
+        <w:t xml:space="preserve">O), </w:t>
+      </w:r>
+      <w:r>
+        <w:rPr>
+          <w:rFonts w:hint="eastAsia"/>
+        </w:rPr>
+        <w:t>김기영</w:t>
+      </w:r>
+      <w:r>
+        <w:t>(O)</w:t>
       </w:r>
     </w:p>
     <w:sectPr>

</xml_diff>